<commit_message>
feat: added lab 8
</commit_message>
<xml_diff>
--- a/lab6/report/6-12-IM-22-Kuts.docx
+++ b/lab6/report/6-12-IM-22-Kuts.docx
@@ -974,16 +974,7 @@
                       <w:szCs w:val="28"/>
                       <w:lang w:val="en-US"/>
                     </w:rPr>
-                    <m:t>25/</m:t>
-                  </m:r>
-                  <m:r>
-                    <w:rPr>
-                      <w:rFonts w:ascii="Cambria Math" w:eastAsia="Times New Roman" w:hAnsi="Times New Roman" w:cs="Times New Roman"/>
-                      <w:sz w:val="28"/>
-                      <w:szCs w:val="28"/>
-                      <w:lang w:val="en-US"/>
-                    </w:rPr>
-                    <m:t>3.3</m:t>
+                    <m:t>25/3.3</m:t>
                   </m:r>
                 </m:e>
               </m:rad>
@@ -994,25 +985,7 @@
                   <w:szCs w:val="28"/>
                   <w:lang w:val="en-US"/>
                 </w:rPr>
-                <m:t xml:space="preserve"> -</m:t>
-              </m:r>
-              <m:r>
-                <w:rPr>
-                  <w:rFonts w:ascii="Cambria Math" w:eastAsia="Times New Roman" w:hAnsi="Cambria Math" w:cs="Times New Roman"/>
-                  <w:sz w:val="28"/>
-                  <w:szCs w:val="28"/>
-                  <w:lang w:val="en-US"/>
-                </w:rPr>
-                <m:t>0.5</m:t>
-              </m:r>
-              <m:r>
-                <w:rPr>
-                  <w:rFonts w:ascii="Cambria Math" w:eastAsia="Times New Roman" w:hAnsi="Cambria Math" w:cs="Times New Roman"/>
-                  <w:sz w:val="28"/>
-                  <w:szCs w:val="28"/>
-                  <w:lang w:val="en-US"/>
-                </w:rPr>
-                <m:t>+2</m:t>
+                <m:t xml:space="preserve"> -0.5+2</m:t>
               </m:r>
             </m:num>
             <m:den>
@@ -1103,34 +1076,7 @@
                   <w:szCs w:val="28"/>
                   <w:lang w:val="en-US"/>
                 </w:rPr>
-                <m:t>2.75</m:t>
-              </m:r>
-              <m:r>
-                <w:rPr>
-                  <w:rFonts w:ascii="Cambria Math" w:eastAsia="Times New Roman" w:hAnsi="Cambria Math" w:cs="Times New Roman"/>
-                  <w:sz w:val="28"/>
-                  <w:szCs w:val="28"/>
-                  <w:lang w:val="en-US"/>
-                </w:rPr>
-                <m:t xml:space="preserve"> -</m:t>
-              </m:r>
-              <m:r>
-                <w:rPr>
-                  <w:rFonts w:ascii="Cambria Math" w:eastAsia="Times New Roman" w:hAnsi="Cambria Math" w:cs="Times New Roman"/>
-                  <w:sz w:val="28"/>
-                  <w:szCs w:val="28"/>
-                  <w:lang w:val="en-US"/>
-                </w:rPr>
-                <m:t xml:space="preserve"> 0.5</m:t>
-              </m:r>
-              <m:r>
-                <w:rPr>
-                  <w:rFonts w:ascii="Cambria Math" w:eastAsia="Times New Roman" w:hAnsi="Cambria Math" w:cs="Times New Roman"/>
-                  <w:sz w:val="28"/>
-                  <w:szCs w:val="28"/>
-                  <w:lang w:val="en-US"/>
-                </w:rPr>
-                <m:t>+2</m:t>
+                <m:t>2.75 - 0.5+2</m:t>
               </m:r>
             </m:num>
             <m:den>
@@ -1168,7 +1114,16 @@
               <w:szCs w:val="28"/>
               <w:lang w:val="en-US"/>
             </w:rPr>
-            <m:t>.512</m:t>
+            <m:t>.5123</m:t>
+          </m:r>
+          <m:r>
+            <w:rPr>
+              <w:rFonts w:ascii="Cambria Math" w:eastAsia="Times New Roman" w:hAnsi="Cambria Math" w:cs="Times New Roman"/>
+              <w:sz w:val="28"/>
+              <w:szCs w:val="28"/>
+              <w:lang w:val="uk-UA"/>
+            </w:rPr>
+            <m:t>38</m:t>
           </m:r>
           <m:r>
             <w:rPr>
@@ -1385,25 +1340,7 @@
                       <w:szCs w:val="28"/>
                       <w:lang w:val="en-US"/>
                     </w:rPr>
-                    <m:t>25/</m:t>
-                  </m:r>
-                  <m:r>
-                    <w:rPr>
-                      <w:rFonts w:ascii="Cambria Math" w:eastAsia="Times New Roman" w:hAnsi="Times New Roman" w:cs="Times New Roman"/>
-                      <w:sz w:val="28"/>
-                      <w:szCs w:val="28"/>
-                      <w:lang w:val="en-US"/>
-                    </w:rPr>
-                    <m:t>4</m:t>
-                  </m:r>
-                  <m:r>
-                    <w:rPr>
-                      <w:rFonts w:ascii="Cambria Math" w:eastAsia="Times New Roman" w:hAnsi="Times New Roman" w:cs="Times New Roman"/>
-                      <w:sz w:val="28"/>
-                      <w:szCs w:val="28"/>
-                      <w:lang w:val="en-US"/>
-                    </w:rPr>
-                    <m:t>.3</m:t>
+                    <m:t>25/4.3</m:t>
                   </m:r>
                 </m:e>
               </m:rad>
@@ -1414,43 +1351,7 @@
                   <w:szCs w:val="28"/>
                   <w:lang w:val="en-US"/>
                 </w:rPr>
-                <m:t xml:space="preserve"> -</m:t>
-              </m:r>
-              <m:r>
-                <w:rPr>
-                  <w:rFonts w:ascii="Cambria Math" w:eastAsia="Times New Roman" w:hAnsi="Cambria Math" w:cs="Times New Roman"/>
-                  <w:sz w:val="28"/>
-                  <w:szCs w:val="28"/>
-                  <w:lang w:val="en-US"/>
-                </w:rPr>
-                <m:t>10</m:t>
-              </m:r>
-              <m:r>
-                <w:rPr>
-                  <w:rFonts w:ascii="Cambria Math" w:eastAsia="Times New Roman" w:hAnsi="Cambria Math" w:cs="Times New Roman"/>
-                  <w:sz w:val="28"/>
-                  <w:szCs w:val="28"/>
-                  <w:lang w:val="en-US"/>
-                </w:rPr>
-                <m:t>0.</m:t>
-              </m:r>
-              <m:r>
-                <w:rPr>
-                  <w:rFonts w:ascii="Cambria Math" w:eastAsia="Times New Roman" w:hAnsi="Cambria Math" w:cs="Times New Roman"/>
-                  <w:sz w:val="28"/>
-                  <w:szCs w:val="28"/>
-                  <w:lang w:val="en-US"/>
-                </w:rPr>
-                <m:t>2</m:t>
-              </m:r>
-              <m:r>
-                <w:rPr>
-                  <w:rFonts w:ascii="Cambria Math" w:eastAsia="Times New Roman" w:hAnsi="Cambria Math" w:cs="Times New Roman"/>
-                  <w:sz w:val="28"/>
-                  <w:szCs w:val="28"/>
-                  <w:lang w:val="en-US"/>
-                </w:rPr>
-                <m:t>+2</m:t>
+                <m:t xml:space="preserve"> -100.2+2</m:t>
               </m:r>
             </m:num>
             <m:den>
@@ -1558,61 +1459,7 @@
                   <w:szCs w:val="28"/>
                   <w:lang w:val="en-US"/>
                 </w:rPr>
-                <m:t>2.</m:t>
-              </m:r>
-              <m:r>
-                <w:rPr>
-                  <w:rFonts w:ascii="Cambria Math" w:eastAsia="Times New Roman" w:hAnsi="Cambria Math" w:cs="Times New Roman"/>
-                  <w:sz w:val="28"/>
-                  <w:szCs w:val="28"/>
-                  <w:lang w:val="en-US"/>
-                </w:rPr>
-                <m:t>41</m:t>
-              </m:r>
-              <m:r>
-                <w:rPr>
-                  <w:rFonts w:ascii="Cambria Math" w:eastAsia="Times New Roman" w:hAnsi="Cambria Math" w:cs="Times New Roman"/>
-                  <w:sz w:val="28"/>
-                  <w:szCs w:val="28"/>
-                  <w:lang w:val="en-US"/>
-                </w:rPr>
-                <m:t xml:space="preserve"> - </m:t>
-              </m:r>
-              <m:r>
-                <w:rPr>
-                  <w:rFonts w:ascii="Cambria Math" w:eastAsia="Times New Roman" w:hAnsi="Cambria Math" w:cs="Times New Roman"/>
-                  <w:sz w:val="28"/>
-                  <w:szCs w:val="28"/>
-                  <w:lang w:val="en-US"/>
-                </w:rPr>
-                <m:t>100</m:t>
-              </m:r>
-              <m:r>
-                <w:rPr>
-                  <w:rFonts w:ascii="Cambria Math" w:eastAsia="Times New Roman" w:hAnsi="Cambria Math" w:cs="Times New Roman"/>
-                  <w:sz w:val="28"/>
-                  <w:szCs w:val="28"/>
-                  <w:lang w:val="en-US"/>
-                </w:rPr>
-                <m:t>.</m:t>
-              </m:r>
-              <m:r>
-                <w:rPr>
-                  <w:rFonts w:ascii="Cambria Math" w:eastAsia="Times New Roman" w:hAnsi="Cambria Math" w:cs="Times New Roman"/>
-                  <w:sz w:val="28"/>
-                  <w:szCs w:val="28"/>
-                  <w:lang w:val="en-US"/>
-                </w:rPr>
-                <m:t>2</m:t>
-              </m:r>
-              <m:r>
-                <w:rPr>
-                  <w:rFonts w:ascii="Cambria Math" w:eastAsia="Times New Roman" w:hAnsi="Cambria Math" w:cs="Times New Roman"/>
-                  <w:sz w:val="28"/>
-                  <w:szCs w:val="28"/>
-                  <w:lang w:val="en-US"/>
-                </w:rPr>
-                <m:t>+2</m:t>
+                <m:t>2.41 - 100.2+2</m:t>
               </m:r>
             </m:num>
             <m:den>
@@ -1631,16 +1478,7 @@
                   <w:szCs w:val="28"/>
                   <w:lang w:val="en-US"/>
                 </w:rPr>
-                <m:t>3</m:t>
-              </m:r>
-              <m:r>
-                <w:rPr>
-                  <w:rFonts w:ascii="Cambria Math" w:eastAsia="Times New Roman" w:hAnsi="Cambria Math" w:cs="Times New Roman"/>
-                  <w:sz w:val="28"/>
-                  <w:szCs w:val="28"/>
-                  <w:lang w:val="en-US"/>
-                </w:rPr>
-                <m:t>.7</m:t>
+                <m:t>3.7</m:t>
               </m:r>
             </m:den>
           </m:f>
@@ -1689,16 +1527,7 @@
                   <w:szCs w:val="28"/>
                   <w:lang w:val="en-US"/>
                 </w:rPr>
-                <m:t>3</m:t>
-              </m:r>
-              <m:r>
-                <w:rPr>
-                  <w:rFonts w:ascii="Cambria Math" w:eastAsia="Times New Roman" w:hAnsi="Cambria Math" w:cs="Times New Roman"/>
-                  <w:sz w:val="28"/>
-                  <w:szCs w:val="28"/>
-                  <w:lang w:val="en-US"/>
-                </w:rPr>
-                <m:t>.7</m:t>
+                <m:t>3.7</m:t>
               </m:r>
             </m:den>
           </m:f>
@@ -1708,15 +1537,7 @@
               <w:sz w:val="28"/>
               <w:szCs w:val="28"/>
             </w:rPr>
-            <m:t>=</m:t>
-          </m:r>
-          <m:r>
-            <w:rPr>
-              <w:rFonts w:ascii="Cambria Math" w:eastAsia="Times New Roman" w:hAnsi="Cambria Math" w:cs="Times New Roman"/>
-              <w:sz w:val="28"/>
-              <w:szCs w:val="28"/>
-            </w:rPr>
-            <m:t>6</m:t>
+            <m:t>=6</m:t>
           </m:r>
           <m:r>
             <w:rPr>
@@ -1725,16 +1546,16 @@
               <w:szCs w:val="28"/>
               <w:lang w:val="en-US"/>
             </w:rPr>
-            <m:t>.</m:t>
+            <m:t>.9918</m:t>
           </m:r>
           <m:r>
             <w:rPr>
               <w:rFonts w:ascii="Cambria Math" w:eastAsia="Times New Roman" w:hAnsi="Cambria Math" w:cs="Times New Roman"/>
               <w:sz w:val="28"/>
               <w:szCs w:val="28"/>
-              <w:lang w:val="en-US"/>
+              <w:lang w:val="uk-UA"/>
             </w:rPr>
-            <m:t>991</m:t>
+            <m:t>82</m:t>
           </m:r>
           <m:r>
             <w:rPr>
@@ -1961,16 +1782,7 @@
           <w:szCs w:val="28"/>
           <w:lang w:val="en-US"/>
         </w:rPr>
-        <w:t>1.3</w:t>
-      </w:r>
-      <w:r>
-        <w:rPr>
-          <w:rFonts w:ascii="Times New Roman" w:eastAsia="Times New Roman" w:hAnsi="Times New Roman" w:cs="Times New Roman"/>
-          <w:sz w:val="28"/>
-          <w:szCs w:val="28"/>
-          <w:lang w:val="en-US"/>
-        </w:rPr>
-        <w:t xml:space="preserve"> </w:t>
+        <w:t xml:space="preserve">1.3 </w:t>
       </w:r>
       <w:r>
         <w:rPr>
@@ -2107,34 +1919,7 @@
                       <w:szCs w:val="28"/>
                       <w:lang w:val="en-US"/>
                     </w:rPr>
-                    <m:t>25/</m:t>
-                  </m:r>
-                  <m:r>
-                    <w:rPr>
-                      <w:rFonts w:ascii="Cambria Math" w:eastAsia="Times New Roman" w:hAnsi="Times New Roman" w:cs="Times New Roman"/>
-                      <w:sz w:val="28"/>
-                      <w:szCs w:val="28"/>
-                      <w:lang w:val="en-US"/>
-                    </w:rPr>
-                    <m:t>2</m:t>
-                  </m:r>
-                  <m:r>
-                    <w:rPr>
-                      <w:rFonts w:ascii="Cambria Math" w:eastAsia="Times New Roman" w:hAnsi="Times New Roman" w:cs="Times New Roman"/>
-                      <w:sz w:val="28"/>
-                      <w:szCs w:val="28"/>
-                      <w:lang w:val="en-US"/>
-                    </w:rPr>
-                    <m:t>.</m:t>
-                  </m:r>
-                  <m:r>
-                    <w:rPr>
-                      <w:rFonts w:ascii="Cambria Math" w:eastAsia="Times New Roman" w:hAnsi="Times New Roman" w:cs="Times New Roman"/>
-                      <w:sz w:val="28"/>
-                      <w:szCs w:val="28"/>
-                      <w:lang w:val="en-US"/>
-                    </w:rPr>
-                    <m:t>1</m:t>
+                    <m:t>25/2.1</m:t>
                   </m:r>
                 </m:e>
               </m:rad>
@@ -2145,43 +1930,7 @@
                   <w:szCs w:val="28"/>
                   <w:lang w:val="en-US"/>
                 </w:rPr>
-                <m:t xml:space="preserve"> -</m:t>
-              </m:r>
-              <m:r>
-                <w:rPr>
-                  <w:rFonts w:ascii="Cambria Math" w:eastAsia="Times New Roman" w:hAnsi="Cambria Math" w:cs="Times New Roman"/>
-                  <w:sz w:val="28"/>
-                  <w:szCs w:val="28"/>
-                  <w:lang w:val="en-US"/>
-                </w:rPr>
-                <m:t>1</m:t>
-              </m:r>
-              <m:r>
-                <w:rPr>
-                  <w:rFonts w:ascii="Cambria Math" w:eastAsia="Times New Roman" w:hAnsi="Cambria Math" w:cs="Times New Roman"/>
-                  <w:sz w:val="28"/>
-                  <w:szCs w:val="28"/>
-                  <w:lang w:val="en-US"/>
-                </w:rPr>
-                <m:t>.</m:t>
-              </m:r>
-              <m:r>
-                <w:rPr>
-                  <w:rFonts w:ascii="Cambria Math" w:eastAsia="Times New Roman" w:hAnsi="Cambria Math" w:cs="Times New Roman"/>
-                  <w:sz w:val="28"/>
-                  <w:szCs w:val="28"/>
-                  <w:lang w:val="en-US"/>
-                </w:rPr>
-                <m:t>4</m:t>
-              </m:r>
-              <m:r>
-                <w:rPr>
-                  <w:rFonts w:ascii="Cambria Math" w:eastAsia="Times New Roman" w:hAnsi="Cambria Math" w:cs="Times New Roman"/>
-                  <w:sz w:val="28"/>
-                  <w:szCs w:val="28"/>
-                  <w:lang w:val="en-US"/>
-                </w:rPr>
-                <m:t>+2</m:t>
+                <m:t xml:space="preserve"> -1.4+2</m:t>
               </m:r>
             </m:num>
             <m:den>
@@ -2289,52 +2038,7 @@
                   <w:szCs w:val="28"/>
                   <w:lang w:val="en-US"/>
                 </w:rPr>
-                <m:t>3.45</m:t>
-              </m:r>
-              <m:r>
-                <w:rPr>
-                  <w:rFonts w:ascii="Cambria Math" w:eastAsia="Times New Roman" w:hAnsi="Cambria Math" w:cs="Times New Roman"/>
-                  <w:sz w:val="28"/>
-                  <w:szCs w:val="28"/>
-                  <w:lang w:val="en-US"/>
-                </w:rPr>
-                <m:t xml:space="preserve">- </m:t>
-              </m:r>
-              <m:r>
-                <w:rPr>
-                  <w:rFonts w:ascii="Cambria Math" w:eastAsia="Times New Roman" w:hAnsi="Cambria Math" w:cs="Times New Roman"/>
-                  <w:sz w:val="28"/>
-                  <w:szCs w:val="28"/>
-                  <w:lang w:val="en-US"/>
-                </w:rPr>
-                <m:t>1</m:t>
-              </m:r>
-              <m:r>
-                <w:rPr>
-                  <w:rFonts w:ascii="Cambria Math" w:eastAsia="Times New Roman" w:hAnsi="Cambria Math" w:cs="Times New Roman"/>
-                  <w:sz w:val="28"/>
-                  <w:szCs w:val="28"/>
-                  <w:lang w:val="en-US"/>
-                </w:rPr>
-                <m:t>.</m:t>
-              </m:r>
-              <m:r>
-                <w:rPr>
-                  <w:rFonts w:ascii="Cambria Math" w:eastAsia="Times New Roman" w:hAnsi="Cambria Math" w:cs="Times New Roman"/>
-                  <w:sz w:val="28"/>
-                  <w:szCs w:val="28"/>
-                  <w:lang w:val="en-US"/>
-                </w:rPr>
-                <m:t>4</m:t>
-              </m:r>
-              <m:r>
-                <w:rPr>
-                  <w:rFonts w:ascii="Cambria Math" w:eastAsia="Times New Roman" w:hAnsi="Cambria Math" w:cs="Times New Roman"/>
-                  <w:sz w:val="28"/>
-                  <w:szCs w:val="28"/>
-                  <w:lang w:val="en-US"/>
-                </w:rPr>
-                <m:t>+2</m:t>
+                <m:t>3.45- 1.4+2</m:t>
               </m:r>
             </m:num>
             <m:den>
@@ -2393,15 +2097,7 @@
                   <w:sz w:val="28"/>
                   <w:szCs w:val="28"/>
                 </w:rPr>
-                <m:t>-</m:t>
-              </m:r>
-              <m:r>
-                <w:rPr>
-                  <w:rFonts w:ascii="Cambria Math" w:eastAsia="Times New Roman" w:hAnsi="Cambria Math" w:cs="Times New Roman"/>
-                  <w:sz w:val="28"/>
-                  <w:szCs w:val="28"/>
-                </w:rPr>
-                <m:t>1</m:t>
+                <m:t>-1</m:t>
               </m:r>
               <m:r>
                 <w:rPr>
@@ -2420,15 +2116,7 @@
               <w:sz w:val="28"/>
               <w:szCs w:val="28"/>
             </w:rPr>
-            <m:t>=</m:t>
-          </m:r>
-          <m:r>
-            <w:rPr>
-              <w:rFonts w:ascii="Cambria Math" w:eastAsia="Times New Roman" w:hAnsi="Cambria Math" w:cs="Times New Roman"/>
-              <w:sz w:val="28"/>
-              <w:szCs w:val="28"/>
-            </w:rPr>
-            <m:t>-0</m:t>
+            <m:t>=-0</m:t>
           </m:r>
           <m:r>
             <w:rPr>
@@ -2437,16 +2125,16 @@
               <w:szCs w:val="28"/>
               <w:lang w:val="en-US"/>
             </w:rPr>
-            <m:t>.</m:t>
+            <m:t>.33752</m:t>
           </m:r>
           <m:r>
             <w:rPr>
               <w:rFonts w:ascii="Cambria Math" w:eastAsia="Times New Roman" w:hAnsi="Cambria Math" w:cs="Times New Roman"/>
               <w:sz w:val="28"/>
               <w:szCs w:val="28"/>
-              <w:lang w:val="en-US"/>
+              <w:lang w:val="uk-UA"/>
             </w:rPr>
-            <m:t>3375</m:t>
+            <m:t>7</m:t>
           </m:r>
           <m:r>
             <w:rPr>
@@ -2546,6 +2234,40 @@
           <w:szCs w:val="28"/>
           <w:lang w:val="en-US"/>
         </w:rPr>
+        <w:t>10.3</w:t>
+      </w:r>
+      <w:r>
+        <w:rPr>
+          <w:rFonts w:ascii="Times New Roman" w:eastAsia="Times New Roman" w:hAnsi="Times New Roman" w:cs="Times New Roman"/>
+          <w:sz w:val="28"/>
+          <w:szCs w:val="28"/>
+        </w:rPr>
+        <w:t xml:space="preserve">, c = </w:t>
+      </w:r>
+      <w:r>
+        <w:rPr>
+          <w:rFonts w:ascii="Times New Roman" w:eastAsia="Times New Roman" w:hAnsi="Times New Roman" w:cs="Times New Roman"/>
+          <w:sz w:val="28"/>
+          <w:szCs w:val="28"/>
+          <w:lang w:val="en-US"/>
+        </w:rPr>
+        <w:t>2</w:t>
+      </w:r>
+      <w:r>
+        <w:rPr>
+          <w:rFonts w:ascii="Times New Roman" w:eastAsia="Times New Roman" w:hAnsi="Times New Roman" w:cs="Times New Roman"/>
+          <w:sz w:val="28"/>
+          <w:szCs w:val="28"/>
+        </w:rPr>
+        <w:t>.</w:t>
+      </w:r>
+      <w:r>
+        <w:rPr>
+          <w:rFonts w:ascii="Times New Roman" w:eastAsia="Times New Roman" w:hAnsi="Times New Roman" w:cs="Times New Roman"/>
+          <w:sz w:val="28"/>
+          <w:szCs w:val="28"/>
+          <w:lang w:val="en-US"/>
+        </w:rPr>
         <w:t>1</w:t>
       </w:r>
       <w:r>
@@ -2553,35 +2275,17 @@
           <w:rFonts w:ascii="Times New Roman" w:eastAsia="Times New Roman" w:hAnsi="Times New Roman" w:cs="Times New Roman"/>
           <w:sz w:val="28"/>
           <w:szCs w:val="28"/>
+        </w:rPr>
+        <w:t xml:space="preserve">, d = </w:t>
+      </w:r>
+      <w:r>
+        <w:rPr>
+          <w:rFonts w:ascii="Times New Roman" w:eastAsia="Times New Roman" w:hAnsi="Times New Roman" w:cs="Times New Roman"/>
+          <w:sz w:val="28"/>
+          <w:szCs w:val="28"/>
           <w:lang w:val="en-US"/>
         </w:rPr>
-        <w:t>0</w:t>
-      </w:r>
-      <w:r>
-        <w:rPr>
-          <w:rFonts w:ascii="Times New Roman" w:eastAsia="Times New Roman" w:hAnsi="Times New Roman" w:cs="Times New Roman"/>
-          <w:sz w:val="28"/>
-          <w:szCs w:val="28"/>
-          <w:lang w:val="en-US"/>
-        </w:rPr>
-        <w:t>.3</w:t>
-      </w:r>
-      <w:r>
-        <w:rPr>
-          <w:rFonts w:ascii="Times New Roman" w:eastAsia="Times New Roman" w:hAnsi="Times New Roman" w:cs="Times New Roman"/>
-          <w:sz w:val="28"/>
-          <w:szCs w:val="28"/>
-        </w:rPr>
-        <w:t xml:space="preserve">, c = </w:t>
-      </w:r>
-      <w:r>
-        <w:rPr>
-          <w:rFonts w:ascii="Times New Roman" w:eastAsia="Times New Roman" w:hAnsi="Times New Roman" w:cs="Times New Roman"/>
-          <w:sz w:val="28"/>
-          <w:szCs w:val="28"/>
-          <w:lang w:val="en-US"/>
-        </w:rPr>
-        <w:t>2</w:t>
+        <w:t>7.45</w:t>
       </w:r>
       <w:r>
         <w:rPr>
@@ -2591,64 +2295,13 @@
         </w:rPr>
         <w:t>.</w:t>
       </w:r>
-      <w:r>
-        <w:rPr>
-          <w:rFonts w:ascii="Times New Roman" w:eastAsia="Times New Roman" w:hAnsi="Times New Roman" w:cs="Times New Roman"/>
-          <w:sz w:val="28"/>
-          <w:szCs w:val="28"/>
-          <w:lang w:val="en-US"/>
-        </w:rPr>
-        <w:t>1</w:t>
-      </w:r>
-      <w:r>
-        <w:rPr>
-          <w:rFonts w:ascii="Times New Roman" w:eastAsia="Times New Roman" w:hAnsi="Times New Roman" w:cs="Times New Roman"/>
-          <w:sz w:val="28"/>
-          <w:szCs w:val="28"/>
-        </w:rPr>
-        <w:t xml:space="preserve">, d = </w:t>
-      </w:r>
-      <w:r>
-        <w:rPr>
-          <w:rFonts w:ascii="Times New Roman" w:eastAsia="Times New Roman" w:hAnsi="Times New Roman" w:cs="Times New Roman"/>
-          <w:sz w:val="28"/>
-          <w:szCs w:val="28"/>
-          <w:lang w:val="en-US"/>
-        </w:rPr>
-        <w:t>7</w:t>
-      </w:r>
-      <w:r>
-        <w:rPr>
-          <w:rFonts w:ascii="Times New Roman" w:eastAsia="Times New Roman" w:hAnsi="Times New Roman" w:cs="Times New Roman"/>
-          <w:sz w:val="28"/>
-          <w:szCs w:val="28"/>
-          <w:lang w:val="en-US"/>
-        </w:rPr>
-        <w:t>.4</w:t>
-      </w:r>
-      <w:r>
-        <w:rPr>
-          <w:rFonts w:ascii="Times New Roman" w:eastAsia="Times New Roman" w:hAnsi="Times New Roman" w:cs="Times New Roman"/>
-          <w:sz w:val="28"/>
-          <w:szCs w:val="28"/>
-          <w:lang w:val="en-US"/>
-        </w:rPr>
-        <w:t>5</w:t>
-      </w:r>
-      <w:r>
-        <w:rPr>
-          <w:rFonts w:ascii="Times New Roman" w:eastAsia="Times New Roman" w:hAnsi="Times New Roman" w:cs="Times New Roman"/>
-          <w:sz w:val="28"/>
-          <w:szCs w:val="28"/>
-        </w:rPr>
-        <w:t>.</w:t>
-      </w:r>
-    </w:p>
-    <w:p>
-      <w:pPr>
-        <w:spacing w:line="240" w:lineRule="auto"/>
-        <w:rPr>
-          <w:rFonts w:ascii="Times New Roman" w:eastAsia="Times New Roman" w:hAnsi="Times New Roman" w:cs="Times New Roman"/>
+    </w:p>
+    <w:p>
+      <w:pPr>
+        <w:spacing w:line="240" w:lineRule="auto"/>
+        <w:rPr>
+          <w:rFonts w:ascii="Times New Roman" w:eastAsia="Times New Roman" w:hAnsi="Times New Roman" w:cs="Times New Roman"/>
+          <w:i/>
           <w:sz w:val="28"/>
           <w:szCs w:val="28"/>
           <w:lang w:val="uk-UA"/>
@@ -2921,16 +2574,16 @@
               <w:szCs w:val="28"/>
               <w:lang w:val="en-US"/>
             </w:rPr>
-            <m:t>.</m:t>
+            <m:t>.188</m:t>
           </m:r>
           <m:r>
             <w:rPr>
               <w:rFonts w:ascii="Cambria Math" w:eastAsia="Times New Roman" w:hAnsi="Cambria Math" w:cs="Times New Roman"/>
               <w:sz w:val="28"/>
               <w:szCs w:val="28"/>
-              <w:lang w:val="en-US"/>
+              <w:lang w:val="uk-UA"/>
             </w:rPr>
-            <m:t>189</m:t>
+            <m:t>648</m:t>
           </m:r>
         </m:oMath>
       </m:oMathPara>
@@ -3289,16 +2942,7 @@
               <w:szCs w:val="28"/>
               <w:lang w:val="uk-UA"/>
             </w:rPr>
-            <m:t>П</m:t>
-          </m:r>
-          <m:r>
-            <w:rPr>
-              <w:rFonts w:ascii="Cambria Math" w:eastAsia="Times New Roman" w:hAnsi="Cambria Math" w:cs="Times New Roman"/>
-              <w:sz w:val="28"/>
-              <w:szCs w:val="28"/>
-              <w:lang w:val="uk-UA"/>
-            </w:rPr>
-            <m:t>омилка, під коренем не може бути від</m:t>
+            <m:t>Помилка, під коренем не може бути від</m:t>
           </m:r>
           <m:r>
             <w:rPr>
@@ -3316,16 +2960,7 @@
               <w:szCs w:val="28"/>
               <w:lang w:val="uk-UA"/>
             </w:rPr>
-            <m:t>ємного значенн</m:t>
-          </m:r>
-          <m:r>
-            <w:rPr>
-              <w:rFonts w:ascii="Cambria Math" w:eastAsia="Times New Roman" w:hAnsi="Cambria Math" w:cs="Times New Roman"/>
-              <w:sz w:val="28"/>
-              <w:szCs w:val="28"/>
-              <w:lang w:val="uk-UA"/>
-            </w:rPr>
-            <m:t>я</m:t>
+            <m:t>ємного значення</m:t>
           </m:r>
         </m:oMath>
       </m:oMathPara>
@@ -4724,7 +4359,7 @@
           <w:sz w:val="20"/>
           <w:szCs w:val="20"/>
         </w:rPr>
-        <w:t>SutulovWindowCaption</w:t>
+        <w:t>windowCaption</w:t>
       </w:r>
       <w:proofErr w:type="spellEnd"/>
       <w:r>
@@ -6126,53 +5761,17 @@
           <w:bCs/>
           <w:sz w:val="20"/>
           <w:szCs w:val="20"/>
-        </w:rPr>
-        <w:tab/>
-      </w:r>
-      <w:r>
-        <w:rPr>
-          <w:rFonts w:ascii="Roboto" w:eastAsia="Times New Roman" w:hAnsi="Roboto" w:cs="Times New Roman"/>
-          <w:bCs/>
-          <w:sz w:val="20"/>
-          <w:szCs w:val="20"/>
-        </w:rPr>
-        <w:tab/>
-      </w:r>
-      <w:r>
-        <w:rPr>
-          <w:rFonts w:ascii="Roboto" w:eastAsia="Times New Roman" w:hAnsi="Roboto" w:cs="Times New Roman"/>
-          <w:bCs/>
-          <w:sz w:val="20"/>
-          <w:szCs w:val="20"/>
-        </w:rPr>
-        <w:tab/>
-      </w:r>
-      <w:r>
-        <w:rPr>
-          <w:rFonts w:ascii="Roboto" w:eastAsia="Times New Roman" w:hAnsi="Roboto" w:cs="Times New Roman"/>
-          <w:bCs/>
-          <w:sz w:val="20"/>
-          <w:szCs w:val="20"/>
-        </w:rPr>
-        <w:tab/>
-      </w:r>
-      <w:r>
-        <w:rPr>
-          <w:rFonts w:ascii="Roboto" w:eastAsia="Times New Roman" w:hAnsi="Roboto" w:cs="Times New Roman"/>
-          <w:bCs/>
-          <w:sz w:val="20"/>
-          <w:szCs w:val="20"/>
-        </w:rPr>
-        <w:tab/>
-      </w:r>
-      <w:r>
-        <w:rPr>
-          <w:rFonts w:ascii="Roboto" w:eastAsia="Times New Roman" w:hAnsi="Roboto" w:cs="Times New Roman"/>
-          <w:bCs/>
-          <w:sz w:val="20"/>
-          <w:szCs w:val="20"/>
-        </w:rPr>
-        <w:tab/>
+          <w:lang w:val="en-US"/>
+        </w:rPr>
+        <w:t xml:space="preserve">                        </w:t>
+      </w:r>
+      <w:r>
+        <w:rPr>
+          <w:rFonts w:ascii="Roboto" w:eastAsia="Times New Roman" w:hAnsi="Roboto" w:cs="Times New Roman"/>
+          <w:bCs/>
+          <w:sz w:val="20"/>
+          <w:szCs w:val="20"/>
+        </w:rPr>
         <w:t>"%s", 10, 13,</w:t>
       </w:r>
     </w:p>
@@ -13424,7 +13023,7 @@
           <w:sz w:val="20"/>
           <w:szCs w:val="20"/>
         </w:rPr>
-        <w:t>SutulovWindowCaption</w:t>
+        <w:t>windowCaption</w:t>
       </w:r>
       <w:proofErr w:type="spellEnd"/>
       <w:r>
@@ -15942,7 +15541,7 @@
           <w:sz w:val="20"/>
           <w:szCs w:val="20"/>
         </w:rPr>
-        <w:t>SutulovWindowCaption</w:t>
+        <w:t>windowCaption</w:t>
       </w:r>
       <w:proofErr w:type="spellEnd"/>
       <w:r>
@@ -18558,7 +18157,7 @@
           <w:sz w:val="20"/>
           <w:szCs w:val="20"/>
         </w:rPr>
-        <w:t>SutulovWindowCaption</w:t>
+        <w:t>windowCaption</w:t>
       </w:r>
       <w:proofErr w:type="spellEnd"/>
       <w:r>

</xml_diff>